<commit_message>
Corrección identificadores en diagrama actividades CU18 y CU15
</commit_message>
<xml_diff>
--- a/Casos de Uso/CU15-Consultar Avance del Estudiante.docx
+++ b/Casos de Uso/CU15-Consultar Avance del Estudiante.docx
@@ -136,8 +136,13 @@
           </w:tcPr>
           <w:p>
             <w:r>
-              <w:t>estudiantes</w:t>
-            </w:r>
+              <w:t>E</w:t>
+            </w:r>
+            <w:r>
+              <w:t>studiante</w:t>
+            </w:r>
+            <w:bookmarkStart w:id="0" w:name="_GoBack"/>
+            <w:bookmarkEnd w:id="0"/>
           </w:p>
         </w:tc>
       </w:tr>
@@ -186,13 +191,7 @@
           </w:tcPr>
           <w:p>
             <w:r>
-              <w:t>Que el ESTUDIAN</w:t>
-            </w:r>
-            <w:r>
-              <w:t>TE esté</w:t>
-            </w:r>
-            <w:r>
-              <w:t xml:space="preserve"> registrado y con proyecto asignado en el sistema</w:t>
+              <w:t>Que el ESTUDIANTE esté registrado y con proyecto asignado en el sistema</w:t>
             </w:r>
           </w:p>
         </w:tc>
@@ -233,27 +232,7 @@
               <w:rPr>
                 <w:color w:val="000000"/>
               </w:rPr>
-              <w:t>El sistema muestra los datos del ESTUDIAN</w:t>
-            </w:r>
-            <w:r>
-              <w:rPr>
-                <w:color w:val="000000"/>
-              </w:rPr>
-              <w:t xml:space="preserve">TE (matricula, nombre, email y teléfono), su proyecto </w:t>
-            </w:r>
-            <w:proofErr w:type="spellStart"/>
-            <w:r>
-              <w:rPr>
-                <w:color w:val="000000"/>
-              </w:rPr>
-              <w:t>REGISTROPLANDEACTIVIDADES</w:t>
-            </w:r>
-            <w:proofErr w:type="spellEnd"/>
-            <w:r>
-              <w:rPr>
-                <w:color w:val="000000"/>
-              </w:rPr>
-              <w:t xml:space="preserve"> (nombre), su SEGUIMIENTO (horas acumuladas) y sus REPORTES MENSUALES (número reporte, nombre, estado)</w:t>
+              <w:t>El sistema muestra los datos del ESTUDIANTE (matricula, nombre, email y teléfono), su proyecto REGISTROPLANDEACTIVIDADES (nombre), su SEGUIMIENTO (horas acumuladas) y sus REPORTES MENSUALES (número reporte, nombre, estado)</w:t>
             </w:r>
           </w:p>
           <w:p>
@@ -274,13 +253,7 @@
               <w:rPr>
                 <w:color w:val="000000"/>
               </w:rPr>
-              <w:t>El estudiante da clic en el botón</w:t>
-            </w:r>
-            <w:r>
-              <w:rPr>
-                <w:color w:val="000000"/>
-              </w:rPr>
-              <w:t xml:space="preserve"> “Salir”</w:t>
+              <w:t>El estudiante da clic en el botón “Salir”</w:t>
             </w:r>
           </w:p>
           <w:p>
@@ -297,8 +270,8 @@
                 <w:between w:val="nil"/>
               </w:pBdr>
             </w:pPr>
-            <w:bookmarkStart w:id="0" w:name="_gjdgxs" w:colFirst="0" w:colLast="0"/>
-            <w:bookmarkEnd w:id="0"/>
+            <w:bookmarkStart w:id="1" w:name="_gjdgxs" w:colFirst="0" w:colLast="0"/>
+            <w:bookmarkEnd w:id="1"/>
             <w:r>
               <w:rPr>
                 <w:color w:val="000000"/>
@@ -398,8 +371,6 @@
             <w:r>
               <w:t>El sistema termina sin ningún cambio en él, ni en la base de datos</w:t>
             </w:r>
-            <w:bookmarkStart w:id="1" w:name="_GoBack"/>
-            <w:bookmarkEnd w:id="1"/>
           </w:p>
         </w:tc>
       </w:tr>
@@ -1162,9 +1133,7 @@
       <w:tblStyleRowBandSize w:val="1"/>
       <w:tblStyleColBandSize w:val="1"/>
       <w:tblCellMar>
-        <w:top w:w="0" w:type="dxa"/>
         <w:left w:w="108" w:type="dxa"/>
-        <w:bottom w:w="0" w:type="dxa"/>
         <w:right w:w="108" w:type="dxa"/>
       </w:tblCellMar>
     </w:tblPr>

</xml_diff>